<commit_message>
Revert "Revert "Update reqPOOL_Seminarpaper_20190212.docx""
This reverts commit 3c21b2297d589dda94fe1f74d9fc7a3f1e400ef0.
</commit_message>
<xml_diff>
--- a/Arbeitsdokumente_Aktuell/reqPOOL_Seminarpaper_20190212.docx
+++ b/Arbeitsdokumente_Aktuell/reqPOOL_Seminarpaper_20190212.docx
@@ -7979,6 +7979,51 @@
           <w:lang w:val="de-DE"/>
         </w:rPr>
       </w:pPr>
+      <w:r>
+        <w:rPr>
+          <w:lang w:val="de-DE"/>
+        </w:rPr>
+        <w:t>Auf CAPI wird in dieser Forschungsarbeit in späterer Folge</w:t>
+      </w:r>
+      <w:r>
+        <w:rPr>
+          <w:lang w:val="de-DE"/>
+        </w:rPr>
+        <w:t xml:space="preserve"> (</w:t>
+      </w:r>
+      <w:r>
+        <w:rPr>
+          <w:lang w:val="de-DE"/>
+        </w:rPr>
+        <w:t>Kapitel 2.7.</w:t>
+      </w:r>
+      <w:r>
+        <w:rPr>
+          <w:lang w:val="de-DE"/>
+        </w:rPr>
+        <w:t>)</w:t>
+      </w:r>
+      <w:r>
+        <w:rPr>
+          <w:lang w:val="de-DE"/>
+        </w:rPr>
+        <w:t xml:space="preserve"> konkreter eingegangen</w:t>
+      </w:r>
+      <w:r>
+        <w:rPr>
+          <w:lang w:val="de-DE"/>
+        </w:rPr>
+        <w:t>.</w:t>
+      </w:r>
+    </w:p>
+    <w:p>
+      <w:pPr>
+        <w:spacing w:line="360" w:lineRule="auto"/>
+        <w:jc w:val="both"/>
+        <w:rPr>
+          <w:lang w:val="de-DE"/>
+        </w:rPr>
+      </w:pPr>
     </w:p>
     <w:p>
       <w:pPr>
@@ -7997,6 +8042,7 @@
         <w:rPr>
           <w:noProof/>
         </w:rPr>
+        <w:lastRenderedPageBreak/>
         <w:drawing>
           <wp:anchor distT="0" distB="0" distL="114300" distR="114300" simplePos="0" relativeHeight="251708416" behindDoc="1" locked="0" layoutInCell="1" allowOverlap="1" wp14:anchorId="1DBB1C21">
             <wp:simplePos x="0" y="0"/>
@@ -8141,7 +8187,6 @@
         <w:rPr>
           <w:lang w:val="de-DE"/>
         </w:rPr>
-        <w:lastRenderedPageBreak/>
         <w:t xml:space="preserve">Durch ein Telefoninterview ist die Distanz zu dem befragten Probanden unbedeutend, somit ist die Durchführung des Fragebogens mithilfe dieser Methode auch durch eine weite Distanz zueinander möglich, siehe dazu Abbildung </w:t>
       </w:r>
       <w:r>
@@ -8348,12 +8393,19 @@
         <w:rPr>
           <w:lang w:val="de-DE"/>
         </w:rPr>
-        <w:t xml:space="preserve">elefonisch durchzuführen, siehe dazu Abbildung </w:t>
+        <w:t xml:space="preserve">elefonisch durchzuführen, </w:t>
       </w:r>
       <w:r>
         <w:rPr>
           <w:lang w:val="de-DE"/>
         </w:rPr>
+        <w:lastRenderedPageBreak/>
+        <w:t xml:space="preserve">siehe dazu Abbildung </w:t>
+      </w:r>
+      <w:r>
+        <w:rPr>
+          <w:lang w:val="de-DE"/>
+        </w:rPr>
         <w:t>6</w:t>
       </w:r>
       <w:r>
@@ -8386,6 +8438,44 @@
         </w:rPr>
         <w:t>.</w:t>
       </w:r>
+    </w:p>
+    <w:p>
+      <w:pPr>
+        <w:spacing w:line="360" w:lineRule="auto"/>
+        <w:jc w:val="both"/>
+        <w:rPr>
+          <w:lang w:val="de-DE"/>
+        </w:rPr>
+      </w:pPr>
+      <w:r>
+        <w:rPr>
+          <w:lang w:val="de-DE"/>
+        </w:rPr>
+        <w:t xml:space="preserve">Auf </w:t>
+      </w:r>
+      <w:r>
+        <w:rPr>
+          <w:lang w:val="de-DE"/>
+        </w:rPr>
+        <w:t>CATI</w:t>
+      </w:r>
+      <w:bookmarkStart w:id="32" w:name="_GoBack"/>
+      <w:bookmarkEnd w:id="32"/>
+      <w:r>
+        <w:rPr>
+          <w:lang w:val="de-DE"/>
+        </w:rPr>
+        <w:t xml:space="preserve"> wird in dieser Forschungsarbeit in späterer Folge (Kapitel 2.7.) konkreter eingegangen.</w:t>
+      </w:r>
+    </w:p>
+    <w:p>
+      <w:pPr>
+        <w:spacing w:line="360" w:lineRule="auto"/>
+        <w:jc w:val="both"/>
+        <w:rPr>
+          <w:lang w:val="de-DE"/>
+        </w:rPr>
+      </w:pPr>
     </w:p>
     <w:p>
       <w:pPr>
@@ -8408,14 +8498,14 @@
           <w:rFonts w:eastAsiaTheme="minorHAnsi"/>
         </w:rPr>
       </w:pPr>
-      <w:bookmarkStart w:id="32" w:name="_Toc863025"/>
+      <w:bookmarkStart w:id="33" w:name="_Toc863025"/>
       <w:r>
         <w:rPr>
           <w:rFonts w:eastAsiaTheme="minorHAnsi"/>
         </w:rPr>
         <w:t>Selbstvollständige Befragungen</w:t>
       </w:r>
-      <w:bookmarkEnd w:id="32"/>
+      <w:bookmarkEnd w:id="33"/>
     </w:p>
     <w:p>
       <w:pPr>
@@ -8433,7 +8523,6 @@
           <w:noProof/>
           <w:lang w:val="de-DE"/>
         </w:rPr>
-        <w:lastRenderedPageBreak/>
         <w:drawing>
           <wp:anchor distT="0" distB="0" distL="114300" distR="114300" simplePos="0" relativeHeight="251710464" behindDoc="1" locked="0" layoutInCell="1" allowOverlap="1" wp14:anchorId="7F7A379B">
             <wp:simplePos x="0" y="0"/>
@@ -8516,7 +8605,7 @@
       <w:pPr>
         <w:pStyle w:val="Beschriftung"/>
       </w:pPr>
-      <w:bookmarkStart w:id="33" w:name="_Toc862974"/>
+      <w:bookmarkStart w:id="34" w:name="_Toc862974"/>
       <w:r>
         <w:t xml:space="preserve">Abbildung </w:t>
       </w:r>
@@ -8556,7 +8645,7 @@
       <w:r>
         <w:t>Selbstständige Befragung</w:t>
       </w:r>
-      <w:bookmarkEnd w:id="33"/>
+      <w:bookmarkEnd w:id="34"/>
     </w:p>
     <w:p>
       <w:pPr>
@@ -8634,14 +8723,14 @@
           <w:rFonts w:eastAsiaTheme="minorHAnsi"/>
         </w:rPr>
       </w:pPr>
-      <w:bookmarkStart w:id="34" w:name="_Toc863026"/>
+      <w:bookmarkStart w:id="35" w:name="_Toc863026"/>
       <w:r>
         <w:rPr>
           <w:rFonts w:eastAsiaTheme="minorHAnsi"/>
         </w:rPr>
         <w:t>Befragungsmethoden eines Fragebogens</w:t>
       </w:r>
-      <w:bookmarkEnd w:id="34"/>
+      <w:bookmarkEnd w:id="35"/>
     </w:p>
     <w:p>
       <w:pPr>
@@ -8660,12 +8749,19 @@
         <w:rPr>
           <w:lang w:val="de-DE"/>
         </w:rPr>
-        <w:t>Die Befragung eines Fragebogens kann auf verschiedene Weise gestellt und aufgezeichnet werden. Es gibt verschiedene Arten von Fragen, die für einen unterschiedlichen Zweck geeignet sind und die man unterschiedlich analysiert. Daher ist es für den Fragebogenschreiber eine Voraussetzung die Basis der verfügbaren Fragetypen zu verstehen, bevor er mit dem Entwurf des Fragebogens beginnt. Ebenso ist es wichtig zu verstehen, welche Daten man aus welchen Fragetypen erhält, um die spätere Analyse des Fragebogens zu erleichtern</w:t>
+        <w:t xml:space="preserve">Die Befragung eines Fragebogens kann auf verschiedene Weise gestellt und aufgezeichnet werden. Es gibt verschiedene Arten von Fragen, die für einen unterschiedlichen Zweck geeignet sind und die man unterschiedlich analysiert. Daher ist es für den Fragebogenschreiber eine Voraussetzung die Basis der verfügbaren Fragetypen zu verstehen, bevor er mit dem Entwurf des </w:t>
       </w:r>
       <w:r>
         <w:rPr>
           <w:lang w:val="de-DE"/>
         </w:rPr>
+        <w:lastRenderedPageBreak/>
+        <w:t>Fragebogens beginnt. Ebenso ist es wichtig zu verstehen, welche Daten man aus welchen Fragetypen erhält, um die spätere Analyse des Fragebogens zu erleichtern</w:t>
+      </w:r>
+      <w:r>
+        <w:rPr>
+          <w:lang w:val="de-DE"/>
+        </w:rPr>
         <w:t xml:space="preserve"> [5-7]</w:t>
       </w:r>
       <w:r>
@@ -8693,7 +8789,19 @@
         <w:rPr>
           <w:lang w:val="de-DE"/>
         </w:rPr>
-        <w:t>Die in dieser Seminararbeit beschriebenen Befragungsmethoden beschränken sich auf die, welche für die Erstellung des Fragebogens benötigt bzw. genutzt wurden</w:t>
+        <w:t xml:space="preserve">Die in dieser </w:t>
+      </w:r>
+      <w:r>
+        <w:rPr>
+          <w:lang w:val="de-DE"/>
+        </w:rPr>
+        <w:t>Forschungsarbeit</w:t>
+      </w:r>
+      <w:r>
+        <w:rPr>
+          <w:lang w:val="de-DE"/>
+        </w:rPr>
+        <w:t xml:space="preserve"> beschriebenen Befragungsmethoden beschränken sich auf die, welche für die Erstellung des Fragebogens benötigt bzw. genutzt wurden</w:t>
       </w:r>
       <w:r>
         <w:rPr>
@@ -8714,12 +8822,11 @@
           <w:rFonts w:eastAsiaTheme="minorHAnsi"/>
         </w:rPr>
       </w:pPr>
-      <w:bookmarkStart w:id="35" w:name="_Toc863027"/>
-      <w:r>
-        <w:rPr>
-          <w:noProof/>
-        </w:rPr>
-        <w:lastRenderedPageBreak/>
+      <w:bookmarkStart w:id="36" w:name="_Toc863027"/>
+      <w:r>
+        <w:rPr>
+          <w:noProof/>
+        </w:rPr>
         <w:drawing>
           <wp:anchor distT="0" distB="0" distL="114300" distR="114300" simplePos="0" relativeHeight="251711488" behindDoc="1" locked="0" layoutInCell="1" allowOverlap="1" wp14:anchorId="30480D6D">
             <wp:simplePos x="0" y="0"/>
@@ -8803,13 +8910,13 @@
         </w:rPr>
         <w:t>Offene und Geschlossene Fragen</w:t>
       </w:r>
-      <w:bookmarkEnd w:id="35"/>
+      <w:bookmarkEnd w:id="36"/>
     </w:p>
     <w:p>
       <w:pPr>
         <w:pStyle w:val="Beschriftung"/>
       </w:pPr>
-      <w:bookmarkStart w:id="36" w:name="_Toc862975"/>
+      <w:bookmarkStart w:id="37" w:name="_Toc862975"/>
       <w:r>
         <w:t xml:space="preserve">Abbildung </w:t>
       </w:r>
@@ -8849,7 +8956,7 @@
       <w:r>
         <w:t xml:space="preserve"> Offene und Geschlossene Fragen</w:t>
       </w:r>
-      <w:bookmarkEnd w:id="36"/>
+      <w:bookmarkEnd w:id="37"/>
     </w:p>
     <w:p>
       <w:pPr>
@@ -8973,14 +9080,14 @@
           <w:rFonts w:eastAsiaTheme="minorHAnsi"/>
         </w:rPr>
       </w:pPr>
-      <w:bookmarkStart w:id="37" w:name="_Toc863028"/>
+      <w:bookmarkStart w:id="38" w:name="_Toc863028"/>
       <w:r>
         <w:rPr>
           <w:rFonts w:eastAsiaTheme="minorHAnsi"/>
         </w:rPr>
         <w:t>Vorcodierte Fragen</w:t>
       </w:r>
-      <w:bookmarkEnd w:id="37"/>
+      <w:bookmarkEnd w:id="38"/>
     </w:p>
     <w:p>
       <w:pPr>
@@ -9110,12 +9217,11 @@
           <w:rFonts w:eastAsiaTheme="minorHAnsi"/>
         </w:rPr>
       </w:pPr>
-      <w:bookmarkStart w:id="38" w:name="_Toc863029"/>
-      <w:r>
-        <w:rPr>
-          <w:noProof/>
-        </w:rPr>
-        <w:lastRenderedPageBreak/>
+      <w:bookmarkStart w:id="39" w:name="_Toc863029"/>
+      <w:r>
+        <w:rPr>
+          <w:noProof/>
+        </w:rPr>
         <w:drawing>
           <wp:anchor distT="0" distB="0" distL="114300" distR="114300" simplePos="0" relativeHeight="251712512" behindDoc="1" locked="0" layoutInCell="1" allowOverlap="1" wp14:anchorId="16EB41B7">
             <wp:simplePos x="0" y="0"/>
@@ -9190,15 +9296,13 @@
           </wp:anchor>
         </w:drawing>
       </w:r>
-      <w:bookmarkStart w:id="39" w:name="_GoBack"/>
+      <w:r>
+        <w:rPr>
+          <w:rFonts w:eastAsiaTheme="minorHAnsi"/>
+        </w:rPr>
+        <w:t>Vorcodierte offene Fragen</w:t>
+      </w:r>
       <w:bookmarkEnd w:id="39"/>
-      <w:r>
-        <w:rPr>
-          <w:rFonts w:eastAsiaTheme="minorHAnsi"/>
-        </w:rPr>
-        <w:t>Vorcodierte offene Fragen</w:t>
-      </w:r>
-      <w:bookmarkEnd w:id="38"/>
     </w:p>
     <w:p>
       <w:pPr>
@@ -9419,7 +9523,6 @@
         <w:rPr>
           <w:noProof/>
         </w:rPr>
-        <w:lastRenderedPageBreak/>
         <w:drawing>
           <wp:anchor distT="0" distB="0" distL="114300" distR="114300" simplePos="0" relativeHeight="251713536" behindDoc="1" locked="0" layoutInCell="1" allowOverlap="1" wp14:anchorId="1CA9D6CE">
             <wp:simplePos x="0" y="0"/>
@@ -28053,7 +28156,7 @@
 </file>
 
 <file path=customXml/itemProps1.xml><?xml version="1.0" encoding="utf-8"?>
-<ds:datastoreItem xmlns:ds="http://schemas.openxmlformats.org/officeDocument/2006/customXml" ds:itemID="{D4D6680D-AB92-4A51-9FE6-CC922CF65985}">
+<ds:datastoreItem xmlns:ds="http://schemas.openxmlformats.org/officeDocument/2006/customXml" ds:itemID="{011AAFAC-BDD3-451C-B4DD-EDBE98721F0E}">
   <ds:schemaRefs>
     <ds:schemaRef ds:uri="http://schemas.openxmlformats.org/officeDocument/2006/bibliography"/>
   </ds:schemaRefs>

</xml_diff>

<commit_message>
Revert "Revert "Revert "Update reqPOOL_Seminarpaper_20190212.docx"""
This reverts commit 9171c5140c162474e1b2eb50befe7426b5eb43f5.
</commit_message>
<xml_diff>
--- a/Arbeitsdokumente_Aktuell/reqPOOL_Seminarpaper_20190212.docx
+++ b/Arbeitsdokumente_Aktuell/reqPOOL_Seminarpaper_20190212.docx
@@ -7979,51 +7979,6 @@
           <w:lang w:val="de-DE"/>
         </w:rPr>
       </w:pPr>
-      <w:r>
-        <w:rPr>
-          <w:lang w:val="de-DE"/>
-        </w:rPr>
-        <w:t>Auf CAPI wird in dieser Forschungsarbeit in späterer Folge</w:t>
-      </w:r>
-      <w:r>
-        <w:rPr>
-          <w:lang w:val="de-DE"/>
-        </w:rPr>
-        <w:t xml:space="preserve"> (</w:t>
-      </w:r>
-      <w:r>
-        <w:rPr>
-          <w:lang w:val="de-DE"/>
-        </w:rPr>
-        <w:t>Kapitel 2.7.</w:t>
-      </w:r>
-      <w:r>
-        <w:rPr>
-          <w:lang w:val="de-DE"/>
-        </w:rPr>
-        <w:t>)</w:t>
-      </w:r>
-      <w:r>
-        <w:rPr>
-          <w:lang w:val="de-DE"/>
-        </w:rPr>
-        <w:t xml:space="preserve"> konkreter eingegangen</w:t>
-      </w:r>
-      <w:r>
-        <w:rPr>
-          <w:lang w:val="de-DE"/>
-        </w:rPr>
-        <w:t>.</w:t>
-      </w:r>
-    </w:p>
-    <w:p>
-      <w:pPr>
-        <w:spacing w:line="360" w:lineRule="auto"/>
-        <w:jc w:val="both"/>
-        <w:rPr>
-          <w:lang w:val="de-DE"/>
-        </w:rPr>
-      </w:pPr>
     </w:p>
     <w:p>
       <w:pPr>
@@ -8042,7 +7997,6 @@
         <w:rPr>
           <w:noProof/>
         </w:rPr>
-        <w:lastRenderedPageBreak/>
         <w:drawing>
           <wp:anchor distT="0" distB="0" distL="114300" distR="114300" simplePos="0" relativeHeight="251708416" behindDoc="1" locked="0" layoutInCell="1" allowOverlap="1" wp14:anchorId="1DBB1C21">
             <wp:simplePos x="0" y="0"/>
@@ -8187,6 +8141,7 @@
         <w:rPr>
           <w:lang w:val="de-DE"/>
         </w:rPr>
+        <w:lastRenderedPageBreak/>
         <w:t xml:space="preserve">Durch ein Telefoninterview ist die Distanz zu dem befragten Probanden unbedeutend, somit ist die Durchführung des Fragebogens mithilfe dieser Methode auch durch eine weite Distanz zueinander möglich, siehe dazu Abbildung </w:t>
       </w:r>
       <w:r>
@@ -8393,89 +8348,44 @@
         <w:rPr>
           <w:lang w:val="de-DE"/>
         </w:rPr>
-        <w:t xml:space="preserve">elefonisch durchzuführen, </w:t>
+        <w:t xml:space="preserve">elefonisch durchzuführen, siehe dazu Abbildung </w:t>
       </w:r>
       <w:r>
         <w:rPr>
           <w:lang w:val="de-DE"/>
         </w:rPr>
-        <w:lastRenderedPageBreak/>
-        <w:t xml:space="preserve">siehe dazu Abbildung </w:t>
+        <w:t>6</w:t>
       </w:r>
       <w:r>
         <w:rPr>
           <w:lang w:val="de-DE"/>
         </w:rPr>
-        <w:t>6</w:t>
+        <w:t>. Diese Methode bringt gleiche Vorteile wie die, die bereits erwähnten wie bei CAPI</w:t>
       </w:r>
       <w:r>
         <w:rPr>
           <w:lang w:val="de-DE"/>
         </w:rPr>
-        <w:t>. Diese Methode bringt gleiche Vorteile wie die, die bereits erwähnten wie bei CAPI</w:t>
+        <w:t xml:space="preserve"> [</w:t>
       </w:r>
       <w:r>
         <w:rPr>
           <w:lang w:val="de-DE"/>
         </w:rPr>
-        <w:t xml:space="preserve"> [</w:t>
+        <w:t>5-7</w:t>
       </w:r>
       <w:r>
         <w:rPr>
           <w:lang w:val="de-DE"/>
         </w:rPr>
-        <w:t>5-7</w:t>
+        <w:t>]</w:t>
       </w:r>
       <w:r>
         <w:rPr>
           <w:lang w:val="de-DE"/>
         </w:rPr>
-        <w:t>]</w:t>
-      </w:r>
-      <w:r>
-        <w:rPr>
-          <w:lang w:val="de-DE"/>
-        </w:rPr>
         <w:t>.</w:t>
       </w:r>
-    </w:p>
-    <w:p>
-      <w:pPr>
-        <w:spacing w:line="360" w:lineRule="auto"/>
-        <w:jc w:val="both"/>
-        <w:rPr>
-          <w:lang w:val="de-DE"/>
-        </w:rPr>
-      </w:pPr>
-      <w:r>
-        <w:rPr>
-          <w:lang w:val="de-DE"/>
-        </w:rPr>
-        <w:t xml:space="preserve">Auf </w:t>
-      </w:r>
-      <w:r>
-        <w:rPr>
-          <w:lang w:val="de-DE"/>
-        </w:rPr>
-        <w:t>CATI</w:t>
-      </w:r>
-      <w:bookmarkStart w:id="32" w:name="_GoBack"/>
-      <w:bookmarkEnd w:id="32"/>
-      <w:r>
-        <w:rPr>
-          <w:lang w:val="de-DE"/>
-        </w:rPr>
-        <w:t xml:space="preserve"> wird in dieser Forschungsarbeit in späterer Folge (Kapitel 2.7.) konkreter eingegangen.</w:t>
-      </w:r>
-    </w:p>
-    <w:p>
-      <w:pPr>
-        <w:spacing w:line="360" w:lineRule="auto"/>
-        <w:jc w:val="both"/>
-        <w:rPr>
-          <w:lang w:val="de-DE"/>
-        </w:rPr>
-      </w:pPr>
     </w:p>
     <w:p>
       <w:pPr>
@@ -8498,14 +8408,14 @@
           <w:rFonts w:eastAsiaTheme="minorHAnsi"/>
         </w:rPr>
       </w:pPr>
-      <w:bookmarkStart w:id="33" w:name="_Toc863025"/>
+      <w:bookmarkStart w:id="32" w:name="_Toc863025"/>
       <w:r>
         <w:rPr>
           <w:rFonts w:eastAsiaTheme="minorHAnsi"/>
         </w:rPr>
         <w:t>Selbstvollständige Befragungen</w:t>
       </w:r>
-      <w:bookmarkEnd w:id="33"/>
+      <w:bookmarkEnd w:id="32"/>
     </w:p>
     <w:p>
       <w:pPr>
@@ -8523,6 +8433,7 @@
           <w:noProof/>
           <w:lang w:val="de-DE"/>
         </w:rPr>
+        <w:lastRenderedPageBreak/>
         <w:drawing>
           <wp:anchor distT="0" distB="0" distL="114300" distR="114300" simplePos="0" relativeHeight="251710464" behindDoc="1" locked="0" layoutInCell="1" allowOverlap="1" wp14:anchorId="7F7A379B">
             <wp:simplePos x="0" y="0"/>
@@ -8605,7 +8516,7 @@
       <w:pPr>
         <w:pStyle w:val="Beschriftung"/>
       </w:pPr>
-      <w:bookmarkStart w:id="34" w:name="_Toc862974"/>
+      <w:bookmarkStart w:id="33" w:name="_Toc862974"/>
       <w:r>
         <w:t xml:space="preserve">Abbildung </w:t>
       </w:r>
@@ -8645,7 +8556,7 @@
       <w:r>
         <w:t>Selbstständige Befragung</w:t>
       </w:r>
-      <w:bookmarkEnd w:id="34"/>
+      <w:bookmarkEnd w:id="33"/>
     </w:p>
     <w:p>
       <w:pPr>
@@ -8723,14 +8634,14 @@
           <w:rFonts w:eastAsiaTheme="minorHAnsi"/>
         </w:rPr>
       </w:pPr>
-      <w:bookmarkStart w:id="35" w:name="_Toc863026"/>
+      <w:bookmarkStart w:id="34" w:name="_Toc863026"/>
       <w:r>
         <w:rPr>
           <w:rFonts w:eastAsiaTheme="minorHAnsi"/>
         </w:rPr>
         <w:t>Befragungsmethoden eines Fragebogens</w:t>
       </w:r>
-      <w:bookmarkEnd w:id="35"/>
+      <w:bookmarkEnd w:id="34"/>
     </w:p>
     <w:p>
       <w:pPr>
@@ -8749,59 +8660,40 @@
         <w:rPr>
           <w:lang w:val="de-DE"/>
         </w:rPr>
-        <w:t xml:space="preserve">Die Befragung eines Fragebogens kann auf verschiedene Weise gestellt und aufgezeichnet werden. Es gibt verschiedene Arten von Fragen, die für einen unterschiedlichen Zweck geeignet sind und die man unterschiedlich analysiert. Daher ist es für den Fragebogenschreiber eine Voraussetzung die Basis der verfügbaren Fragetypen zu verstehen, bevor er mit dem Entwurf des </w:t>
+        <w:t>Die Befragung eines Fragebogens kann auf verschiedene Weise gestellt und aufgezeichnet werden. Es gibt verschiedene Arten von Fragen, die für einen unterschiedlichen Zweck geeignet sind und die man unterschiedlich analysiert. Daher ist es für den Fragebogenschreiber eine Voraussetzung die Basis der verfügbaren Fragetypen zu verstehen, bevor er mit dem Entwurf des Fragebogens beginnt. Ebenso ist es wichtig zu verstehen, welche Daten man aus welchen Fragetypen erhält, um die spätere Analyse des Fragebogens zu erleichtern</w:t>
       </w:r>
       <w:r>
         <w:rPr>
           <w:lang w:val="de-DE"/>
         </w:rPr>
-        <w:lastRenderedPageBreak/>
-        <w:t>Fragebogens beginnt. Ebenso ist es wichtig zu verstehen, welche Daten man aus welchen Fragetypen erhält, um die spätere Analyse des Fragebogens zu erleichtern</w:t>
+        <w:t xml:space="preserve"> [5-7]</w:t>
       </w:r>
       <w:r>
         <w:rPr>
           <w:lang w:val="de-DE"/>
         </w:rPr>
-        <w:t xml:space="preserve"> [5-7]</w:t>
+        <w:t>.</w:t>
       </w:r>
       <w:r>
         <w:rPr>
           <w:lang w:val="de-DE"/>
         </w:rPr>
-        <w:t>.</w:t>
-      </w:r>
-      <w:r>
+        <w:t xml:space="preserve"> </w:t>
+      </w:r>
+    </w:p>
+    <w:p>
+      <w:pPr>
+        <w:spacing w:line="360" w:lineRule="auto"/>
+        <w:jc w:val="both"/>
         <w:rPr>
           <w:lang w:val="de-DE"/>
         </w:rPr>
-        <w:t xml:space="preserve"> </w:t>
-      </w:r>
-    </w:p>
-    <w:p>
-      <w:pPr>
-        <w:spacing w:line="360" w:lineRule="auto"/>
-        <w:jc w:val="both"/>
+      </w:pPr>
+      <w:r>
         <w:rPr>
           <w:lang w:val="de-DE"/>
         </w:rPr>
-      </w:pPr>
-      <w:r>
-        <w:rPr>
-          <w:lang w:val="de-DE"/>
-        </w:rPr>
-        <w:t xml:space="preserve">Die in dieser </w:t>
-      </w:r>
-      <w:r>
-        <w:rPr>
-          <w:lang w:val="de-DE"/>
-        </w:rPr>
-        <w:t>Forschungsarbeit</w:t>
-      </w:r>
-      <w:r>
-        <w:rPr>
-          <w:lang w:val="de-DE"/>
-        </w:rPr>
-        <w:t xml:space="preserve"> beschriebenen Befragungsmethoden beschränken sich auf die, welche für die Erstellung des Fragebogens benötigt bzw. genutzt wurden</w:t>
+        <w:t>Die in dieser Seminararbeit beschriebenen Befragungsmethoden beschränken sich auf die, welche für die Erstellung des Fragebogens benötigt bzw. genutzt wurden</w:t>
       </w:r>
       <w:r>
         <w:rPr>
@@ -8822,11 +8714,12 @@
           <w:rFonts w:eastAsiaTheme="minorHAnsi"/>
         </w:rPr>
       </w:pPr>
-      <w:bookmarkStart w:id="36" w:name="_Toc863027"/>
-      <w:r>
-        <w:rPr>
-          <w:noProof/>
-        </w:rPr>
+      <w:bookmarkStart w:id="35" w:name="_Toc863027"/>
+      <w:r>
+        <w:rPr>
+          <w:noProof/>
+        </w:rPr>
+        <w:lastRenderedPageBreak/>
         <w:drawing>
           <wp:anchor distT="0" distB="0" distL="114300" distR="114300" simplePos="0" relativeHeight="251711488" behindDoc="1" locked="0" layoutInCell="1" allowOverlap="1" wp14:anchorId="30480D6D">
             <wp:simplePos x="0" y="0"/>
@@ -8910,53 +8803,53 @@
         </w:rPr>
         <w:t>Offene und Geschlossene Fragen</w:t>
       </w:r>
+      <w:bookmarkEnd w:id="35"/>
+    </w:p>
+    <w:p>
+      <w:pPr>
+        <w:pStyle w:val="Beschriftung"/>
+      </w:pPr>
+      <w:bookmarkStart w:id="36" w:name="_Toc862975"/>
+      <w:r>
+        <w:t xml:space="preserve">Abbildung </w:t>
+      </w:r>
+      <w:r>
+        <w:rPr>
+          <w:noProof/>
+        </w:rPr>
+        <w:fldChar w:fldCharType="begin"/>
+      </w:r>
+      <w:r>
+        <w:rPr>
+          <w:noProof/>
+        </w:rPr>
+        <w:instrText xml:space="preserve"> SEQ Abbildung \* ARABIC </w:instrText>
+      </w:r>
+      <w:r>
+        <w:rPr>
+          <w:noProof/>
+        </w:rPr>
+        <w:fldChar w:fldCharType="separate"/>
+      </w:r>
+      <w:r>
+        <w:rPr>
+          <w:noProof/>
+        </w:rPr>
+        <w:t>8</w:t>
+      </w:r>
+      <w:r>
+        <w:rPr>
+          <w:noProof/>
+        </w:rPr>
+        <w:fldChar w:fldCharType="end"/>
+      </w:r>
+      <w:r>
+        <w:t>:</w:t>
+      </w:r>
+      <w:r>
+        <w:t xml:space="preserve"> Offene und Geschlossene Fragen</w:t>
+      </w:r>
       <w:bookmarkEnd w:id="36"/>
-    </w:p>
-    <w:p>
-      <w:pPr>
-        <w:pStyle w:val="Beschriftung"/>
-      </w:pPr>
-      <w:bookmarkStart w:id="37" w:name="_Toc862975"/>
-      <w:r>
-        <w:t xml:space="preserve">Abbildung </w:t>
-      </w:r>
-      <w:r>
-        <w:rPr>
-          <w:noProof/>
-        </w:rPr>
-        <w:fldChar w:fldCharType="begin"/>
-      </w:r>
-      <w:r>
-        <w:rPr>
-          <w:noProof/>
-        </w:rPr>
-        <w:instrText xml:space="preserve"> SEQ Abbildung \* ARABIC </w:instrText>
-      </w:r>
-      <w:r>
-        <w:rPr>
-          <w:noProof/>
-        </w:rPr>
-        <w:fldChar w:fldCharType="separate"/>
-      </w:r>
-      <w:r>
-        <w:rPr>
-          <w:noProof/>
-        </w:rPr>
-        <w:t>8</w:t>
-      </w:r>
-      <w:r>
-        <w:rPr>
-          <w:noProof/>
-        </w:rPr>
-        <w:fldChar w:fldCharType="end"/>
-      </w:r>
-      <w:r>
-        <w:t>:</w:t>
-      </w:r>
-      <w:r>
-        <w:t xml:space="preserve"> Offene und Geschlossene Fragen</w:t>
-      </w:r>
-      <w:bookmarkEnd w:id="37"/>
     </w:p>
     <w:p>
       <w:pPr>
@@ -9080,14 +8973,14 @@
           <w:rFonts w:eastAsiaTheme="minorHAnsi"/>
         </w:rPr>
       </w:pPr>
-      <w:bookmarkStart w:id="38" w:name="_Toc863028"/>
+      <w:bookmarkStart w:id="37" w:name="_Toc863028"/>
       <w:r>
         <w:rPr>
           <w:rFonts w:eastAsiaTheme="minorHAnsi"/>
         </w:rPr>
         <w:t>Vorcodierte Fragen</w:t>
       </w:r>
-      <w:bookmarkEnd w:id="38"/>
+      <w:bookmarkEnd w:id="37"/>
     </w:p>
     <w:p>
       <w:pPr>
@@ -9217,11 +9110,12 @@
           <w:rFonts w:eastAsiaTheme="minorHAnsi"/>
         </w:rPr>
       </w:pPr>
-      <w:bookmarkStart w:id="39" w:name="_Toc863029"/>
-      <w:r>
-        <w:rPr>
-          <w:noProof/>
-        </w:rPr>
+      <w:bookmarkStart w:id="38" w:name="_Toc863029"/>
+      <w:r>
+        <w:rPr>
+          <w:noProof/>
+        </w:rPr>
+        <w:lastRenderedPageBreak/>
         <w:drawing>
           <wp:anchor distT="0" distB="0" distL="114300" distR="114300" simplePos="0" relativeHeight="251712512" behindDoc="1" locked="0" layoutInCell="1" allowOverlap="1" wp14:anchorId="16EB41B7">
             <wp:simplePos x="0" y="0"/>
@@ -9296,13 +9190,15 @@
           </wp:anchor>
         </w:drawing>
       </w:r>
+      <w:bookmarkStart w:id="39" w:name="_GoBack"/>
+      <w:bookmarkEnd w:id="39"/>
       <w:r>
         <w:rPr>
           <w:rFonts w:eastAsiaTheme="minorHAnsi"/>
         </w:rPr>
         <w:t>Vorcodierte offene Fragen</w:t>
       </w:r>
-      <w:bookmarkEnd w:id="39"/>
+      <w:bookmarkEnd w:id="38"/>
     </w:p>
     <w:p>
       <w:pPr>
@@ -9523,6 +9419,7 @@
         <w:rPr>
           <w:noProof/>
         </w:rPr>
+        <w:lastRenderedPageBreak/>
         <w:drawing>
           <wp:anchor distT="0" distB="0" distL="114300" distR="114300" simplePos="0" relativeHeight="251713536" behindDoc="1" locked="0" layoutInCell="1" allowOverlap="1" wp14:anchorId="1CA9D6CE">
             <wp:simplePos x="0" y="0"/>
@@ -28156,7 +28053,7 @@
 </file>
 
 <file path=customXml/itemProps1.xml><?xml version="1.0" encoding="utf-8"?>
-<ds:datastoreItem xmlns:ds="http://schemas.openxmlformats.org/officeDocument/2006/customXml" ds:itemID="{011AAFAC-BDD3-451C-B4DD-EDBE98721F0E}">
+<ds:datastoreItem xmlns:ds="http://schemas.openxmlformats.org/officeDocument/2006/customXml" ds:itemID="{D4D6680D-AB92-4A51-9FE6-CC922CF65985}">
   <ds:schemaRefs>
     <ds:schemaRef ds:uri="http://schemas.openxmlformats.org/officeDocument/2006/bibliography"/>
   </ds:schemaRefs>

</xml_diff>